<commit_message>
portfolio update: projects, ui update
</commit_message>
<xml_diff>
--- a/src/assets/resume/bishalresume.docx
+++ b/src/assets/resume/bishalresume.docx
@@ -418,15 +418,7 @@
                 <w:sz w:val="22"/>
                 <w:szCs w:val="22"/>
               </w:rPr>
-              <w:t>Admin CMS capable of handling large inventories, orders, categories, and products with fast loading times.</w:t>
-            </w:r>
-            <w:r>
-              <w:rPr>
-                <w:rFonts w:ascii="Arial" w:hAnsi="Arial"/>
-                <w:sz w:val="22"/>
-                <w:szCs w:val="22"/>
-              </w:rPr>
-              <w:t xml:space="preserve"> </w:t>
+              <w:t xml:space="preserve">Admin CMS capable of handling large inventories, orders, categories, and products with fast loading times. </w:t>
             </w:r>
           </w:p>
           <w:p>
@@ -662,27 +654,7 @@
                   <w:sz w:val="22"/>
                   <w:szCs w:val="22"/>
                 </w:rPr>
-                <w:t>Backend API C</w:t>
-              </w:r>
-              <w:r>
-                <w:rPr>
-                  <w:rStyle w:val="Hyperlink"/>
-                  <w:rFonts w:ascii="Arial" w:hAnsi="Arial"/>
-                  <w:color w:val="4495A2"/>
-                  <w:sz w:val="22"/>
-                  <w:szCs w:val="22"/>
-                </w:rPr>
-                <w:t>M</w:t>
-              </w:r>
-              <w:r>
-                <w:rPr>
-                  <w:rStyle w:val="Hyperlink"/>
-                  <w:rFonts w:ascii="Arial" w:hAnsi="Arial"/>
-                  <w:color w:val="4495A2"/>
-                  <w:sz w:val="22"/>
-                  <w:szCs w:val="22"/>
-                </w:rPr>
-                <w:t>S</w:t>
+                <w:t>Backend API CMS</w:t>
               </w:r>
             </w:hyperlink>
             <w:r>
@@ -786,15 +758,7 @@
                 <w:sz w:val="22"/>
                 <w:szCs w:val="22"/>
               </w:rPr>
-              <w:t>Created a responsive and user-friendly frontend client store, ensuring seamless browsing and shopping experiences across devices.</w:t>
-            </w:r>
-            <w:r>
-              <w:rPr>
-                <w:rFonts w:ascii="Arial" w:hAnsi="Arial"/>
-                <w:sz w:val="22"/>
-                <w:szCs w:val="22"/>
-              </w:rPr>
-              <w:t xml:space="preserve"> </w:t>
+              <w:t xml:space="preserve">Created a responsive and user-friendly frontend client store, ensuring seamless browsing and shopping experiences across devices. </w:t>
             </w:r>
           </w:p>
           <w:p>
@@ -1264,6 +1228,7 @@
                 <w:szCs w:val="24"/>
               </w:rPr>
             </w:pPr>
+            <w:proofErr w:type="spellStart"/>
             <w:r>
               <w:rPr>
                 <w:rFonts w:ascii="Arial" w:hAnsi="Arial"/>
@@ -1273,7 +1238,19 @@
                 <w:sz w:val="24"/>
                 <w:szCs w:val="24"/>
               </w:rPr>
-              <w:t>Finance Tracker</w:t>
+              <w:t>Procraste</w:t>
+            </w:r>
+            <w:proofErr w:type="spellEnd"/>
+            <w:r>
+              <w:rPr>
+                <w:rFonts w:ascii="Arial" w:hAnsi="Arial"/>
+                <w:b/>
+                <w:bCs/>
+                <w:color w:val="000000"/>
+                <w:sz w:val="24"/>
+                <w:szCs w:val="24"/>
+              </w:rPr>
+              <w:t xml:space="preserve"> No More</w:t>
             </w:r>
             <w:r>
               <w:rPr>
@@ -1399,6 +1376,7 @@
               <w:t xml:space="preserve">: </w:t>
             </w:r>
             <w:hyperlink r:id="rId16" w:history="1">
+              <w:proofErr w:type="spellStart"/>
               <w:r>
                 <w:rPr>
                   <w:rFonts w:ascii="Arial" w:hAnsi="Arial"/>
@@ -1407,7 +1385,18 @@
                   <w:szCs w:val="22"/>
                   <w:u w:val="single"/>
                 </w:rPr>
-                <w:t>Finance-Tracker</w:t>
+                <w:t>procraste</w:t>
+              </w:r>
+              <w:proofErr w:type="spellEnd"/>
+              <w:r>
+                <w:rPr>
+                  <w:rFonts w:ascii="Arial" w:hAnsi="Arial"/>
+                  <w:color w:val="4495A2"/>
+                  <w:sz w:val="22"/>
+                  <w:szCs w:val="22"/>
+                  <w:u w:val="single"/>
+                </w:rPr>
+                <w:t>-no-more-live</w:t>
               </w:r>
             </w:hyperlink>
           </w:p>
@@ -1448,7 +1437,7 @@
                   <w:szCs w:val="22"/>
                   <w:u w:val="single"/>
                 </w:rPr>
-                <w:t>Finance-Tracker-code</w:t>
+                <w:t>procraste-no-more-code</w:t>
               </w:r>
             </w:hyperlink>
           </w:p>
@@ -2291,25 +2280,7 @@
                 <w:szCs w:val="22"/>
                 <w:lang w:val="en-GB"/>
               </w:rPr>
-              <w:t xml:space="preserve">Ship and </w:t>
-            </w:r>
-            <w:r>
-              <w:rPr>
-                <w:rFonts w:ascii="Arial" w:hAnsi="Arial"/>
-                <w:sz w:val="22"/>
-                <w:szCs w:val="22"/>
-                <w:lang w:val="en-GB"/>
-              </w:rPr>
-              <w:t>fulfil</w:t>
-            </w:r>
-            <w:r>
-              <w:rPr>
-                <w:rFonts w:ascii="Arial" w:hAnsi="Arial"/>
-                <w:sz w:val="22"/>
-                <w:szCs w:val="22"/>
-                <w:lang w:val="en-GB"/>
-              </w:rPr>
-              <w:t xml:space="preserve"> customer orders in the inventory system, including inputting tracking numbers and links.</w:t>
+              <w:t>Ship and fulfil customer orders in the inventory system, including inputting tracking numbers and links.</w:t>
             </w:r>
           </w:p>
           <w:p>

</xml_diff>

<commit_message>
resume update in portfolio
</commit_message>
<xml_diff>
--- a/src/assets/resume/bishalresume.docx
+++ b/src/assets/resume/bishalresume.docx
@@ -342,6 +342,42 @@
               </w:rPr>
               <w:t>Academic and Practical Projects</w:t>
             </w:r>
+            <w:r>
+              <w:rPr>
+                <w:rFonts w:ascii="Arial" w:hAnsi="Arial"/>
+                <w:b/>
+                <w:bCs/>
+                <w:sz w:val="26"/>
+                <w:szCs w:val="26"/>
+                <w:lang w:val="en-GB"/>
+              </w:rPr>
+              <w:t xml:space="preserve"> [</w:t>
+            </w:r>
+            <w:hyperlink r:id="rId10" w:history="1">
+              <w:r>
+                <w:rPr>
+                  <w:rStyle w:val="Hyperlink"/>
+                  <w:rFonts w:ascii="Arial" w:hAnsi="Arial"/>
+                  <w:b/>
+                  <w:bCs/>
+                  <w:sz w:val="26"/>
+                  <w:szCs w:val="26"/>
+                  <w:lang w:val="en-GB"/>
+                </w:rPr>
+                <w:t>GitHub</w:t>
+              </w:r>
+            </w:hyperlink>
+            <w:r>
+              <w:rPr>
+                <w:rFonts w:ascii="Arial" w:hAnsi="Arial"/>
+                <w:b/>
+                <w:bCs/>
+                <w:sz w:val="26"/>
+                <w:szCs w:val="26"/>
+                <w:lang w:val="en-GB"/>
+              </w:rPr>
+              <w:t>]</w:t>
+            </w:r>
           </w:p>
         </w:tc>
       </w:tr>
@@ -593,7 +629,7 @@
               </w:rPr>
               <w:t xml:space="preserve">Code: </w:t>
             </w:r>
-            <w:hyperlink r:id="rId10" w:history="1">
+            <w:hyperlink r:id="rId11" w:history="1">
               <w:r>
                 <w:rPr>
                   <w:rStyle w:val="Hyperlink"/>
@@ -645,7 +681,7 @@
               </w:rPr>
               <w:t xml:space="preserve">Code: </w:t>
             </w:r>
-            <w:hyperlink r:id="rId11" w:history="1">
+            <w:hyperlink r:id="rId12" w:history="1">
               <w:r>
                 <w:rPr>
                   <w:rStyle w:val="Hyperlink"/>
@@ -885,7 +921,7 @@
               </w:rPr>
               <w:t xml:space="preserve">Live: </w:t>
             </w:r>
-            <w:hyperlink r:id="rId12" w:history="1">
+            <w:hyperlink r:id="rId13" w:history="1">
               <w:r>
                 <w:rPr>
                   <w:rStyle w:val="Hyperlink"/>
@@ -958,7 +994,7 @@
               </w:rPr>
               <w:t xml:space="preserve">Code: </w:t>
             </w:r>
-            <w:hyperlink r:id="rId13" w:history="1">
+            <w:hyperlink r:id="rId14" w:history="1">
               <w:r>
                 <w:rPr>
                   <w:rStyle w:val="Hyperlink"/>
@@ -1141,7 +1177,7 @@
               </w:rPr>
               <w:t xml:space="preserve">: </w:t>
             </w:r>
-            <w:hyperlink r:id="rId14" w:history="1">
+            <w:hyperlink r:id="rId15" w:history="1">
               <w:r>
                 <w:rPr>
                   <w:rFonts w:ascii="Arial" w:hAnsi="Arial"/>
@@ -1150,7 +1186,7 @@
                   <w:szCs w:val="22"/>
                   <w:u w:val="single"/>
                 </w:rPr>
-                <w:t>Movie app</w:t>
+                <w:t>movie-app-live</w:t>
               </w:r>
             </w:hyperlink>
           </w:p>
@@ -1191,7 +1227,7 @@
               </w:rPr>
               <w:t xml:space="preserve"> </w:t>
             </w:r>
-            <w:hyperlink r:id="rId15" w:history="1">
+            <w:hyperlink r:id="rId16" w:history="1">
               <w:r>
                 <w:rPr>
                   <w:rFonts w:ascii="Arial" w:hAnsi="Arial"/>
@@ -1346,7 +1382,23 @@
                 <w:sz w:val="22"/>
                 <w:szCs w:val="22"/>
               </w:rPr>
-              <w:t xml:space="preserve">It's your Finance Tracker App that helps you to track your financial expenses and income. </w:t>
+              <w:t xml:space="preserve">It's </w:t>
+            </w:r>
+            <w:r>
+              <w:rPr>
+                <w:rFonts w:ascii="Arial" w:hAnsi="Arial"/>
+                <w:sz w:val="22"/>
+                <w:szCs w:val="22"/>
+              </w:rPr>
+              <w:t>a powerful productivity tool designed to help users effectively manage their tasks and boost efficiency</w:t>
+            </w:r>
+            <w:r>
+              <w:rPr>
+                <w:rFonts w:ascii="Arial" w:hAnsi="Arial"/>
+                <w:sz w:val="22"/>
+                <w:szCs w:val="22"/>
+              </w:rPr>
+              <w:t xml:space="preserve">. </w:t>
             </w:r>
           </w:p>
           <w:p>
@@ -1375,7 +1427,7 @@
               </w:rPr>
               <w:t xml:space="preserve">: </w:t>
             </w:r>
-            <w:hyperlink r:id="rId16" w:history="1">
+            <w:hyperlink r:id="rId17" w:history="1">
               <w:proofErr w:type="spellStart"/>
               <w:r>
                 <w:rPr>
@@ -1428,7 +1480,8 @@
               </w:rPr>
               <w:t xml:space="preserve">: </w:t>
             </w:r>
-            <w:hyperlink r:id="rId17" w:history="1">
+            <w:hyperlink r:id="rId18" w:history="1">
+              <w:proofErr w:type="spellStart"/>
               <w:r>
                 <w:rPr>
                   <w:rFonts w:ascii="Arial" w:hAnsi="Arial"/>
@@ -1437,7 +1490,18 @@
                   <w:szCs w:val="22"/>
                   <w:u w:val="single"/>
                 </w:rPr>
-                <w:t>procraste-no-more-code</w:t>
+                <w:t>procraste</w:t>
+              </w:r>
+              <w:proofErr w:type="spellEnd"/>
+              <w:r>
+                <w:rPr>
+                  <w:rFonts w:ascii="Arial" w:hAnsi="Arial"/>
+                  <w:color w:val="4495A2"/>
+                  <w:sz w:val="22"/>
+                  <w:szCs w:val="22"/>
+                  <w:u w:val="single"/>
+                </w:rPr>
+                <w:t>-no-more-code</w:t>
               </w:r>
             </w:hyperlink>
           </w:p>
@@ -2903,7 +2967,7 @@
               </w:rPr>
               <w:t xml:space="preserve">Web Development Boot Camp (UDEMY)  -   </w:t>
             </w:r>
-            <w:hyperlink r:id="rId18" w:history="1">
+            <w:hyperlink r:id="rId19" w:history="1">
               <w:r>
                 <w:rPr>
                   <w:rFonts w:ascii="Arial" w:hAnsi="Arial"/>

</xml_diff>